<commit_message>
push the code to github
push the code to github
</commit_message>
<xml_diff>
--- a/kubernetcommand.docx
+++ b/kubernetcommand.docx
@@ -34,13 +34,19 @@
         <w:spacing w:after="0" w:line="240" w:lineRule="auto"/>
         <w:contextualSpacing/>
       </w:pPr>
-      <w:proofErr w:type="spellStart"/>
-      <w:proofErr w:type="gramStart"/>
-      <w:r>
-        <w:t>kubectl</w:t>
-      </w:r>
-      <w:proofErr w:type="spellEnd"/>
-      <w:proofErr w:type="gramEnd"/>
+      <w:proofErr w:type="gramStart"/>
+      <w:r>
+        <w:t>Command :</w:t>
+      </w:r>
+      <w:proofErr w:type="gramEnd"/>
+      <w:r>
+        <w:t xml:space="preserve"> </w:t>
+      </w:r>
+      <w:proofErr w:type="spellStart"/>
+      <w:r>
+        <w:t>kubectl</w:t>
+      </w:r>
+      <w:proofErr w:type="spellEnd"/>
       <w:r>
         <w:t xml:space="preserve"> get pods</w:t>
       </w:r>
@@ -50,7 +56,66 @@
         <w:spacing w:after="0" w:line="240" w:lineRule="auto"/>
         <w:contextualSpacing/>
       </w:pPr>
-      <w:proofErr w:type="gramStart"/>
+      <w:r>
+        <w:t>Result:</w:t>
+      </w:r>
+    </w:p>
+    <w:p>
+      <w:pPr>
+        <w:spacing w:after="0" w:line="240" w:lineRule="auto"/>
+        <w:contextualSpacing/>
+      </w:pPr>
+      <w:r>
+        <w:rPr>
+          <w:noProof/>
+          <w:lang w:eastAsia="en-IN"/>
+        </w:rPr>
+        <w:drawing>
+          <wp:inline distT="0" distB="0" distL="0" distR="0" wp14:anchorId="12737F29" wp14:editId="0DD2298E">
+            <wp:extent cx="5731510" cy="1285303"/>
+            <wp:effectExtent l="0" t="0" r="2540" b="0"/>
+            <wp:docPr id="1" name="Picture 1"/>
+            <wp:cNvGraphicFramePr>
+              <a:graphicFrameLocks xmlns:a="http://schemas.openxmlformats.org/drawingml/2006/main" noChangeAspect="1"/>
+            </wp:cNvGraphicFramePr>
+            <a:graphic xmlns:a="http://schemas.openxmlformats.org/drawingml/2006/main">
+              <a:graphicData uri="http://schemas.openxmlformats.org/drawingml/2006/picture">
+                <pic:pic xmlns:pic="http://schemas.openxmlformats.org/drawingml/2006/picture">
+                  <pic:nvPicPr>
+                    <pic:cNvPr id="0" name=""/>
+                    <pic:cNvPicPr/>
+                  </pic:nvPicPr>
+                  <pic:blipFill>
+                    <a:blip r:embed="rId5"/>
+                    <a:stretch>
+                      <a:fillRect/>
+                    </a:stretch>
+                  </pic:blipFill>
+                  <pic:spPr>
+                    <a:xfrm>
+                      <a:off x="0" y="0"/>
+                      <a:ext cx="5731510" cy="1285303"/>
+                    </a:xfrm>
+                    <a:prstGeom prst="rect">
+                      <a:avLst/>
+                    </a:prstGeom>
+                  </pic:spPr>
+                </pic:pic>
+              </a:graphicData>
+            </a:graphic>
+          </wp:inline>
+        </w:drawing>
+      </w:r>
+    </w:p>
+    <w:p>
+      <w:pPr>
+        <w:spacing w:after="0" w:line="240" w:lineRule="auto"/>
+        <w:contextualSpacing/>
+      </w:pPr>
+      <w:proofErr w:type="gramStart"/>
+      <w:r>
+        <w:t>Command :</w:t>
+      </w:r>
       <w:r>
         <w:t>cd</w:t>
       </w:r>
@@ -69,6 +134,70 @@
         <w:spacing w:after="0" w:line="240" w:lineRule="auto"/>
         <w:contextualSpacing/>
       </w:pPr>
+      <w:r>
+        <w:t>Files you can find in below git hub:</w:t>
+      </w:r>
+    </w:p>
+    <w:p>
+      <w:pPr>
+        <w:spacing w:after="0" w:line="240" w:lineRule="auto"/>
+        <w:contextualSpacing/>
+      </w:pPr>
+      <w:bookmarkStart w:id="0" w:name="_GoBack"/>
+      <w:bookmarkEnd w:id="0"/>
+    </w:p>
+    <w:p>
+      <w:pPr>
+        <w:spacing w:after="0" w:line="240" w:lineRule="auto"/>
+        <w:contextualSpacing/>
+      </w:pPr>
+      <w:r>
+        <w:rPr>
+          <w:noProof/>
+          <w:lang w:eastAsia="en-IN"/>
+        </w:rPr>
+        <w:drawing>
+          <wp:inline distT="0" distB="0" distL="0" distR="0" wp14:anchorId="6C29A161" wp14:editId="4D1BB592">
+            <wp:extent cx="5731510" cy="4375175"/>
+            <wp:effectExtent l="0" t="0" r="2540" b="6350"/>
+            <wp:docPr id="2" name="Picture 2"/>
+            <wp:cNvGraphicFramePr>
+              <a:graphicFrameLocks xmlns:a="http://schemas.openxmlformats.org/drawingml/2006/main" noChangeAspect="1"/>
+            </wp:cNvGraphicFramePr>
+            <a:graphic xmlns:a="http://schemas.openxmlformats.org/drawingml/2006/main">
+              <a:graphicData uri="http://schemas.openxmlformats.org/drawingml/2006/picture">
+                <pic:pic xmlns:pic="http://schemas.openxmlformats.org/drawingml/2006/picture">
+                  <pic:nvPicPr>
+                    <pic:cNvPr id="0" name=""/>
+                    <pic:cNvPicPr/>
+                  </pic:nvPicPr>
+                  <pic:blipFill>
+                    <a:blip r:embed="rId6"/>
+                    <a:stretch>
+                      <a:fillRect/>
+                    </a:stretch>
+                  </pic:blipFill>
+                  <pic:spPr>
+                    <a:xfrm>
+                      <a:off x="0" y="0"/>
+                      <a:ext cx="5731510" cy="4375175"/>
+                    </a:xfrm>
+                    <a:prstGeom prst="rect">
+                      <a:avLst/>
+                    </a:prstGeom>
+                  </pic:spPr>
+                </pic:pic>
+              </a:graphicData>
+            </a:graphic>
+          </wp:inline>
+        </w:drawing>
+      </w:r>
+    </w:p>
+    <w:p>
+      <w:pPr>
+        <w:spacing w:after="0" w:line="240" w:lineRule="auto"/>
+        <w:contextualSpacing/>
+      </w:pPr>
       <w:proofErr w:type="spellStart"/>
       <w:proofErr w:type="gramStart"/>
       <w:r>
@@ -286,6 +415,7 @@
         <w:contextualSpacing/>
       </w:pPr>
       <w:r>
+        <w:lastRenderedPageBreak/>
         <w:t xml:space="preserve">Note: </w:t>
       </w:r>
       <w:proofErr w:type="spellStart"/>
@@ -806,7 +936,6 @@
           <w:sz w:val="40"/>
           <w:szCs w:val="40"/>
         </w:rPr>
-        <w:lastRenderedPageBreak/>
         <w:t>Deployments</w:t>
       </w:r>
       <w:r>
@@ -1028,6 +1157,7 @@
           <w:sz w:val="40"/>
           <w:szCs w:val="40"/>
         </w:rPr>
+        <w:lastRenderedPageBreak/>
         <w:t>Autoscaling</w:t>
       </w:r>
       <w:proofErr w:type="spellEnd"/>
@@ -1597,7 +1727,6 @@
           <w:sz w:val="40"/>
           <w:szCs w:val="40"/>
         </w:rPr>
-        <w:lastRenderedPageBreak/>
         <w:t>Probes</w:t>
       </w:r>
       <w:r>
@@ -1807,6 +1936,7 @@
       <w:proofErr w:type="spellStart"/>
       <w:proofErr w:type="gramStart"/>
       <w:r>
+        <w:lastRenderedPageBreak/>
         <w:t>kubectl</w:t>
       </w:r>
       <w:proofErr w:type="spellEnd"/>
@@ -1827,8 +1957,6 @@
       <w:r>
         <w:t xml:space="preserve"> </w:t>
       </w:r>
-      <w:bookmarkStart w:id="0" w:name="_GoBack"/>
-      <w:bookmarkEnd w:id="0"/>
     </w:p>
     <w:p>
       <w:pPr>
@@ -2251,7 +2379,6 @@
     </w:p>
     <w:p>
       <w:r>
-        <w:lastRenderedPageBreak/>
         <w:t xml:space="preserve"> </w:t>
       </w:r>
     </w:p>
@@ -2512,6 +2639,7 @@
       <w:proofErr w:type="spellStart"/>
       <w:proofErr w:type="gramStart"/>
       <w:r>
+        <w:lastRenderedPageBreak/>
         <w:t>kubectl</w:t>
       </w:r>
       <w:proofErr w:type="spellEnd"/>
@@ -2904,6 +3032,36 @@
       <w:contextualSpacing/>
     </w:pPr>
   </w:style>
+  <w:style w:type="paragraph" w:styleId="BalloonText">
+    <w:name w:val="Balloon Text"/>
+    <w:basedOn w:val="Normal"/>
+    <w:link w:val="BalloonTextChar"/>
+    <w:uiPriority w:val="99"/>
+    <w:semiHidden/>
+    <w:unhideWhenUsed/>
+    <w:rsid w:val="00616D75"/>
+    <w:pPr>
+      <w:spacing w:after="0" w:line="240" w:lineRule="auto"/>
+    </w:pPr>
+    <w:rPr>
+      <w:rFonts w:ascii="Tahoma" w:hAnsi="Tahoma" w:cs="Tahoma"/>
+      <w:sz w:val="16"/>
+      <w:szCs w:val="16"/>
+    </w:rPr>
+  </w:style>
+  <w:style w:type="character" w:customStyle="1" w:styleId="BalloonTextChar">
+    <w:name w:val="Balloon Text Char"/>
+    <w:basedOn w:val="DefaultParagraphFont"/>
+    <w:link w:val="BalloonText"/>
+    <w:uiPriority w:val="99"/>
+    <w:semiHidden/>
+    <w:rsid w:val="00616D75"/>
+    <w:rPr>
+      <w:rFonts w:ascii="Tahoma" w:hAnsi="Tahoma" w:cs="Tahoma"/>
+      <w:sz w:val="16"/>
+      <w:szCs w:val="16"/>
+    </w:rPr>
+  </w:style>
 </w:styles>
 </file>
 
@@ -3104,6 +3262,36 @@
       <w:ind w:left="720"/>
       <w:contextualSpacing/>
     </w:pPr>
+  </w:style>
+  <w:style w:type="paragraph" w:styleId="BalloonText">
+    <w:name w:val="Balloon Text"/>
+    <w:basedOn w:val="Normal"/>
+    <w:link w:val="BalloonTextChar"/>
+    <w:uiPriority w:val="99"/>
+    <w:semiHidden/>
+    <w:unhideWhenUsed/>
+    <w:rsid w:val="00616D75"/>
+    <w:pPr>
+      <w:spacing w:after="0" w:line="240" w:lineRule="auto"/>
+    </w:pPr>
+    <w:rPr>
+      <w:rFonts w:ascii="Tahoma" w:hAnsi="Tahoma" w:cs="Tahoma"/>
+      <w:sz w:val="16"/>
+      <w:szCs w:val="16"/>
+    </w:rPr>
+  </w:style>
+  <w:style w:type="character" w:customStyle="1" w:styleId="BalloonTextChar">
+    <w:name w:val="Balloon Text Char"/>
+    <w:basedOn w:val="DefaultParagraphFont"/>
+    <w:link w:val="BalloonText"/>
+    <w:uiPriority w:val="99"/>
+    <w:semiHidden/>
+    <w:rsid w:val="00616D75"/>
+    <w:rPr>
+      <w:rFonts w:ascii="Tahoma" w:hAnsi="Tahoma" w:cs="Tahoma"/>
+      <w:sz w:val="16"/>
+      <w:szCs w:val="16"/>
+    </w:rPr>
   </w:style>
 </w:styles>
 </file>

</xml_diff>